<commit_message>
Updated Preso & Hands-on Exercises corrections
</commit_message>
<xml_diff>
--- a/hands-on-exercises/ex02 - Multiple Activities.docx
+++ b/hands-on-exercises/ex02 - Multiple Activities.docx
@@ -3200,63 +3200,6 @@
           <w:szCs w:val="20"/>
         </w:rPr>
         <w:tab/>
-        <w:t>@Override</w:t>
-      </w:r>
-    </w:p>
-    <w:p>
-      <w:pPr>
-        <w:pBdr>
-          <w:top w:val="single" w:sz="4" w:space="1" w:color="auto"/>
-          <w:left w:val="single" w:sz="4" w:space="4" w:color="auto"/>
-          <w:bottom w:val="single" w:sz="4" w:space="1" w:color="auto"/>
-          <w:right w:val="single" w:sz="4" w:space="4" w:color="auto"/>
-        </w:pBdr>
-        <w:shd w:val="clear" w:color="auto" w:fill="F2F2F2" w:themeFill="background1" w:themeFillShade="F2"/>
-        <w:autoSpaceDE w:val="0"/>
-        <w:autoSpaceDN w:val="0"/>
-        <w:adjustRightInd w:val="0"/>
-        <w:spacing w:after="0" w:line="240" w:lineRule="auto"/>
-        <w:rPr>
-          <w:rFonts w:ascii="Consolas" w:hAnsi="Consolas" w:cs="Consolas"/>
-          <w:b/>
-          <w:bCs/>
-          <w:color w:val="7F0055"/>
-          <w:sz w:val="20"/>
-          <w:szCs w:val="20"/>
-        </w:rPr>
-      </w:pPr>
-      <w:r>
-        <w:rPr>
-          <w:rFonts w:ascii="Consolas" w:hAnsi="Consolas" w:cs="Consolas"/>
-          <w:b/>
-          <w:bCs/>
-          <w:color w:val="7F0055"/>
-          <w:sz w:val="20"/>
-          <w:szCs w:val="20"/>
-        </w:rPr>
-        <w:tab/>
-      </w:r>
-      <w:r>
-        <w:rPr>
-          <w:rFonts w:ascii="Consolas" w:hAnsi="Consolas" w:cs="Consolas"/>
-          <w:b/>
-          <w:bCs/>
-          <w:color w:val="7F0055"/>
-          <w:sz w:val="20"/>
-          <w:szCs w:val="20"/>
-        </w:rPr>
-        <w:tab/>
-      </w:r>
-      <w:r>
-        <w:rPr>
-          <w:rFonts w:ascii="Consolas" w:hAnsi="Consolas" w:cs="Consolas"/>
-          <w:b/>
-          <w:bCs/>
-          <w:color w:val="7F0055"/>
-          <w:sz w:val="20"/>
-          <w:szCs w:val="20"/>
-        </w:rPr>
-        <w:tab/>
         <w:t>public void onClick(View v) {</w:t>
       </w:r>
     </w:p>
@@ -3736,63 +3679,6 @@
           <w:szCs w:val="20"/>
         </w:rPr>
         <w:tab/>
-      </w:r>
-    </w:p>
-    <w:p>
-      <w:pPr>
-        <w:pBdr>
-          <w:top w:val="single" w:sz="4" w:space="1" w:color="auto"/>
-          <w:left w:val="single" w:sz="4" w:space="4" w:color="auto"/>
-          <w:bottom w:val="single" w:sz="4" w:space="1" w:color="auto"/>
-          <w:right w:val="single" w:sz="4" w:space="4" w:color="auto"/>
-        </w:pBdr>
-        <w:shd w:val="clear" w:color="auto" w:fill="F2F2F2" w:themeFill="background1" w:themeFillShade="F2"/>
-        <w:autoSpaceDE w:val="0"/>
-        <w:autoSpaceDN w:val="0"/>
-        <w:adjustRightInd w:val="0"/>
-        <w:spacing w:after="0" w:line="240" w:lineRule="auto"/>
-        <w:rPr>
-          <w:rFonts w:ascii="Consolas" w:hAnsi="Consolas" w:cs="Consolas"/>
-          <w:b/>
-          <w:bCs/>
-          <w:color w:val="7F0055"/>
-          <w:sz w:val="20"/>
-          <w:szCs w:val="20"/>
-        </w:rPr>
-      </w:pPr>
-      <w:r>
-        <w:rPr>
-          <w:rFonts w:ascii="Consolas" w:hAnsi="Consolas" w:cs="Consolas"/>
-          <w:b/>
-          <w:bCs/>
-          <w:color w:val="7F0055"/>
-          <w:sz w:val="20"/>
-          <w:szCs w:val="20"/>
-        </w:rPr>
-        <w:tab/>
-      </w:r>
-      <w:r>
-        <w:rPr>
-          <w:rFonts w:ascii="Consolas" w:hAnsi="Consolas" w:cs="Consolas"/>
-          <w:b/>
-          <w:bCs/>
-          <w:color w:val="7F0055"/>
-          <w:sz w:val="20"/>
-          <w:szCs w:val="20"/>
-        </w:rPr>
-        <w:tab/>
-      </w:r>
-      <w:r>
-        <w:rPr>
-          <w:rFonts w:ascii="Consolas" w:hAnsi="Consolas" w:cs="Consolas"/>
-          <w:b/>
-          <w:bCs/>
-          <w:color w:val="7F0055"/>
-          <w:sz w:val="20"/>
-          <w:szCs w:val="20"/>
-        </w:rPr>
-        <w:tab/>
-        <w:t>@Override</w:t>
       </w:r>
     </w:p>
     <w:p>

</xml_diff>